<commit_message>
Trocado o nome do ator por ator
</commit_message>
<xml_diff>
--- a/4.3 Caso de Uso - UC-45  Cadastrar natureza financeira.docx
+++ b/4.3 Caso de Uso - UC-45  Cadastrar natureza financeira.docx
@@ -4,7 +4,7 @@
   <w:body>
     <w:tbl>
       <w:tblPr>
-        <w:tblW w:w="0" w:type="auto"/>
+        <w:tblW w:w="9328" w:type="dxa"/>
         <w:tblInd w:w="-72" w:type="dxa"/>
         <w:tblBorders>
           <w:top w:val="single" w:sz="4" w:space="0" w:color="auto"/>
@@ -24,8 +24,13 @@
       <w:tblGrid>
         <w:gridCol w:w="851"/>
         <w:gridCol w:w="8432"/>
+        <w:gridCol w:w="45"/>
       </w:tblGrid>
       <w:tr>
+        <w:trPr>
+          <w:gridAfter w:val="1"/>
+          <w:wAfter w:w="45" w:type="dxa"/>
+        </w:trPr>
         <w:tc>
           <w:tcPr>
             <w:tcW w:w="851" w:type="dxa"/>
@@ -79,6 +84,10 @@
         </w:tc>
       </w:tr>
       <w:tr>
+        <w:trPr>
+          <w:gridAfter w:val="1"/>
+          <w:wAfter w:w="45" w:type="dxa"/>
+        </w:trPr>
         <w:tc>
           <w:tcPr>
             <w:tcW w:w="851" w:type="dxa"/>
@@ -96,6 +105,7 @@
                 <w:color w:val="808080" w:themeColor="background1" w:themeShade="80"/>
               </w:rPr>
             </w:pPr>
+            <w:bookmarkStart w:id="0" w:name="_GoBack"/>
           </w:p>
           <w:p>
             <w:pPr>
@@ -166,7 +176,12 @@
           </w:p>
         </w:tc>
       </w:tr>
+      <w:bookmarkEnd w:id="0"/>
       <w:tr>
+        <w:trPr>
+          <w:gridAfter w:val="1"/>
+          <w:wAfter w:w="45" w:type="dxa"/>
+        </w:trPr>
         <w:tc>
           <w:tcPr>
             <w:tcW w:w="9283" w:type="dxa"/>
@@ -202,6 +217,10 @@
         </w:tc>
       </w:tr>
       <w:tr>
+        <w:trPr>
+          <w:gridAfter w:val="1"/>
+          <w:wAfter w:w="45" w:type="dxa"/>
+        </w:trPr>
         <w:tc>
           <w:tcPr>
             <w:tcW w:w="9283" w:type="dxa"/>
@@ -263,6 +282,10 @@
         </w:tc>
       </w:tr>
       <w:tr>
+        <w:trPr>
+          <w:gridAfter w:val="1"/>
+          <w:wAfter w:w="45" w:type="dxa"/>
+        </w:trPr>
         <w:tc>
           <w:tcPr>
             <w:tcW w:w="9283" w:type="dxa"/>
@@ -296,6 +319,10 @@
         </w:tc>
       </w:tr>
       <w:tr>
+        <w:trPr>
+          <w:gridAfter w:val="1"/>
+          <w:wAfter w:w="45" w:type="dxa"/>
+        </w:trPr>
         <w:tc>
           <w:tcPr>
             <w:tcW w:w="9283" w:type="dxa"/>
@@ -353,6 +380,10 @@
         </w:tc>
       </w:tr>
       <w:tr>
+        <w:trPr>
+          <w:gridAfter w:val="1"/>
+          <w:wAfter w:w="45" w:type="dxa"/>
+        </w:trPr>
         <w:tc>
           <w:tcPr>
             <w:tcW w:w="9283" w:type="dxa"/>
@@ -394,6 +425,10 @@
         </w:tc>
       </w:tr>
       <w:tr>
+        <w:trPr>
+          <w:gridAfter w:val="1"/>
+          <w:wAfter w:w="45" w:type="dxa"/>
+        </w:trPr>
         <w:tc>
           <w:tcPr>
             <w:tcW w:w="9283" w:type="dxa"/>
@@ -439,7 +474,16 @@
                 <w:sz w:val="20"/>
                 <w:szCs w:val="20"/>
               </w:rPr>
-              <w:t xml:space="preserve">Gestor seleciona o menu </w:t>
+              <w:t>Ator</w:t>
+            </w:r>
+            <w:r>
+              <w:rPr>
+                <w:rFonts w:ascii="Tahoma" w:hAnsi="Tahoma" w:cs="Tahoma"/>
+                <w:color w:val="000000" w:themeColor="text1"/>
+                <w:sz w:val="20"/>
+                <w:szCs w:val="20"/>
+              </w:rPr>
+              <w:t xml:space="preserve"> seleciona o menu </w:t>
             </w:r>
             <w:r>
               <w:rPr>
@@ -595,16 +639,25 @@
                 <w:sz w:val="20"/>
                 <w:szCs w:val="20"/>
               </w:rPr>
-              <w:t>Gest</w:t>
-            </w:r>
-            <w:r>
-              <w:rPr>
-                <w:rFonts w:ascii="Tahoma" w:hAnsi="Tahoma" w:cs="Tahoma"/>
-                <w:color w:val="000000" w:themeColor="text1"/>
-                <w:sz w:val="20"/>
-                <w:szCs w:val="20"/>
-              </w:rPr>
-              <w:t>or preenche os ca</w:t>
+              <w:t>Ator</w:t>
+            </w:r>
+            <w:r>
+              <w:rPr>
+                <w:rFonts w:ascii="Tahoma" w:hAnsi="Tahoma" w:cs="Tahoma"/>
+                <w:color w:val="000000" w:themeColor="text1"/>
+                <w:sz w:val="20"/>
+                <w:szCs w:val="20"/>
+              </w:rPr>
+              <w:t xml:space="preserve"> </w:t>
+            </w:r>
+            <w:r>
+              <w:rPr>
+                <w:rFonts w:ascii="Tahoma" w:hAnsi="Tahoma" w:cs="Tahoma"/>
+                <w:color w:val="000000" w:themeColor="text1"/>
+                <w:sz w:val="20"/>
+                <w:szCs w:val="20"/>
+              </w:rPr>
+              <w:t>preenche os ca</w:t>
             </w:r>
             <w:r>
               <w:rPr>
@@ -648,7 +701,16 @@
                 <w:sz w:val="20"/>
                 <w:szCs w:val="20"/>
               </w:rPr>
-              <w:t xml:space="preserve">Gestor </w:t>
+              <w:t>Ator</w:t>
+            </w:r>
+            <w:r>
+              <w:rPr>
+                <w:rFonts w:ascii="Tahoma" w:hAnsi="Tahoma" w:cs="Tahoma"/>
+                <w:color w:val="000000" w:themeColor="text1"/>
+                <w:sz w:val="20"/>
+                <w:szCs w:val="20"/>
+              </w:rPr>
+              <w:t xml:space="preserve"> </w:t>
             </w:r>
             <w:r>
               <w:rPr>
@@ -774,8 +836,6 @@
               </w:rPr>
               <w:t>.</w:t>
             </w:r>
-            <w:bookmarkStart w:id="0" w:name="_GoBack"/>
-            <w:bookmarkEnd w:id="0"/>
           </w:p>
           <w:p>
             <w:pPr>
@@ -829,6 +889,10 @@
         </w:tc>
       </w:tr>
       <w:tr>
+        <w:trPr>
+          <w:gridAfter w:val="1"/>
+          <w:wAfter w:w="45" w:type="dxa"/>
+        </w:trPr>
         <w:tc>
           <w:tcPr>
             <w:tcW w:w="9283" w:type="dxa"/>
@@ -888,6 +952,10 @@
         </w:tc>
       </w:tr>
       <w:tr>
+        <w:trPr>
+          <w:gridAfter w:val="1"/>
+          <w:wAfter w:w="45" w:type="dxa"/>
+        </w:trPr>
         <w:tc>
           <w:tcPr>
             <w:tcW w:w="9283" w:type="dxa"/>
@@ -1443,6 +1511,10 @@
         </w:tc>
       </w:tr>
       <w:tr>
+        <w:trPr>
+          <w:gridAfter w:val="1"/>
+          <w:wAfter w:w="45" w:type="dxa"/>
+        </w:trPr>
         <w:tc>
           <w:tcPr>
             <w:tcW w:w="9283" w:type="dxa"/>
@@ -1484,6 +1556,10 @@
         </w:tc>
       </w:tr>
       <w:tr>
+        <w:trPr>
+          <w:gridAfter w:val="1"/>
+          <w:wAfter w:w="45" w:type="dxa"/>
+        </w:trPr>
         <w:tc>
           <w:tcPr>
             <w:tcW w:w="9283" w:type="dxa"/>
@@ -1545,45 +1621,6 @@
           </w:p>
         </w:tc>
       </w:tr>
-    </w:tbl>
-    <w:p>
-      <w:pPr>
-        <w:rPr>
-          <w:rFonts w:ascii="Tahoma" w:hAnsi="Tahoma" w:cs="Tahoma"/>
-          <w:sz w:val="20"/>
-          <w:szCs w:val="20"/>
-        </w:rPr>
-      </w:pPr>
-      <w:r>
-        <w:rPr>
-          <w:rFonts w:ascii="Tahoma" w:hAnsi="Tahoma" w:cs="Tahoma"/>
-          <w:sz w:val="20"/>
-          <w:szCs w:val="20"/>
-        </w:rPr>
-        <w:br w:type="page"/>
-      </w:r>
-    </w:p>
-    <w:tbl>
-      <w:tblPr>
-        <w:tblW w:w="9328" w:type="dxa"/>
-        <w:tblInd w:w="-72" w:type="dxa"/>
-        <w:tblBorders>
-          <w:top w:val="single" w:sz="4" w:space="0" w:color="auto"/>
-          <w:left w:val="single" w:sz="4" w:space="0" w:color="auto"/>
-          <w:bottom w:val="single" w:sz="4" w:space="0" w:color="auto"/>
-          <w:right w:val="single" w:sz="4" w:space="0" w:color="auto"/>
-          <w:insideH w:val="single" w:sz="4" w:space="0" w:color="auto"/>
-          <w:insideV w:val="single" w:sz="4" w:space="0" w:color="auto"/>
-        </w:tblBorders>
-        <w:tblCellMar>
-          <w:left w:w="70" w:type="dxa"/>
-          <w:right w:w="70" w:type="dxa"/>
-        </w:tblCellMar>
-        <w:tblLook w:val="0000" w:firstRow="0" w:lastRow="0" w:firstColumn="0" w:lastColumn="0" w:noHBand="0" w:noVBand="0"/>
-      </w:tblPr>
-      <w:tblGrid>
-        <w:gridCol w:w="9328"/>
-      </w:tblGrid>
       <w:tr>
         <w:trPr>
           <w:trHeight w:val="264"/>
@@ -1591,6 +1628,7 @@
         <w:tc>
           <w:tcPr>
             <w:tcW w:w="9328" w:type="dxa"/>
+            <w:gridSpan w:val="3"/>
             <w:tcBorders>
               <w:top w:val="single" w:sz="4" w:space="0" w:color="auto"/>
               <w:left w:val="single" w:sz="4" w:space="0" w:color="auto"/>
@@ -1614,7 +1652,6 @@
                 <w:b/>
                 <w:bCs/>
               </w:rPr>
-              <w:lastRenderedPageBreak/>
               <w:t xml:space="preserve">7 – REGRAS </w:t>
             </w:r>
             <w:r>
@@ -1651,6 +1688,7 @@
         <w:tc>
           <w:tcPr>
             <w:tcW w:w="9328" w:type="dxa"/>
+            <w:gridSpan w:val="3"/>
             <w:tcBorders>
               <w:top w:val="single" w:sz="4" w:space="0" w:color="auto"/>
               <w:left w:val="single" w:sz="4" w:space="0" w:color="auto"/>

</xml_diff>